<commit_message>
updated comments and memo
</commit_message>
<xml_diff>
--- a/Lab-05/Memo.docx
+++ b/Lab-05/Memo.docx
@@ -151,13 +151,28 @@
     <w:p>
       <w:r>
         <w:tab/>
-        <w:t>In order to implement any light following behaviors first we had to calibrate the light sensors.  Through testing we found that the value for the light sensor differed greatly depending if the light was hitting the sensor dead on or at an angle.  These results are shown in Appendix A.  Fortunately, it was always linear and we were able to come up with an equation to relate the value obtained to a distance.</w:t>
+        <w:t xml:space="preserve">In order to implement any light following behaviors first we had to calibrate the light sensors.  Through testing we found that the value for the light sensor differed greatly depending if the light was hitting the sensor dead on or at an angle.  These results are shown in Appendix A.  Fortunately, it was always </w:t>
+      </w:r>
+      <w:r>
+        <w:t xml:space="preserve">relatively </w:t>
+      </w:r>
+      <w:r>
+        <w:t>linear and we were able to come up with an equation to relate the value obtained to a distance</w:t>
+      </w:r>
+      <w:r>
+        <w:t xml:space="preserve"> somewhat accurately</w:t>
+      </w:r>
+      <w:r>
+        <w:t>.</w:t>
       </w:r>
     </w:p>
     <w:p>
       <w:r>
         <w:tab/>
         <w:t>The left and right sensors also had very different calibration equations.  Although we could not figure out exactly why the equations were so different we compensated for these different calibration equations by handling each sensor differently in the code.</w:t>
+      </w:r>
+      <w:r>
+        <w:t xml:space="preserve">  This allowed for a much more accurate representation of the distance to a light source and only added an additional few lines of code.  </w:t>
       </w:r>
     </w:p>
     <w:p>
@@ -169,20 +184,16 @@
         <w:t>reciprocal</w:t>
       </w:r>
       <w:r>
-        <w:t xml:space="preserve"> of every sensor value is multiplied by some </w:t>
-      </w:r>
-      <w:proofErr w:type="spellStart"/>
-      <w:proofErr w:type="gramStart"/>
-      <w:r>
-        <w:t>Kp</w:t>
-      </w:r>
-      <w:proofErr w:type="spellEnd"/>
-      <w:proofErr w:type="gramEnd"/>
-      <w:r>
-        <w:t xml:space="preserve"> depending on whether it is a light value or an obstacle value.  Then these numbers </w:t>
+        <w:t xml:space="preserve"> of every sensor value is multiplied by some Kp depending on whether it is a light value or an obstacle value.  Then these numbers </w:t>
       </w:r>
       <w:r>
-        <w:t>are subtracted or added together into a left and right wheel value.  This approach allowed us to easily implement many different behaviors.</w:t>
+        <w:t>are subtracted or added together into a left and right wheel value.  This approach allowed us to easily implement many different behaviors</w:t>
+      </w:r>
+      <w:r>
+        <w:t xml:space="preserve"> and do so well within the constraints of the memory of the robot</w:t>
+      </w:r>
+      <w:r>
+        <w:t>.</w:t>
       </w:r>
     </w:p>
     <w:p>
@@ -305,47 +316,45 @@
                 <w:bCs/>
                 <w:color w:val="000000"/>
               </w:rPr>
-              <w:t xml:space="preserve">Left </w:t>
-            </w:r>
-            <w:proofErr w:type="spellStart"/>
-            <w:r>
+              <w:t>Left Photoresistor</w:t>
+            </w:r>
+          </w:p>
+        </w:tc>
+        <w:tc>
+          <w:tcPr>
+            <w:tcW w:w="3300" w:type="dxa"/>
+            <w:gridSpan w:val="3"/>
+            <w:tcBorders>
+              <w:top w:val="single" w:sz="8" w:space="0" w:color="auto"/>
+              <w:left w:val="nil"/>
+              <w:bottom w:val="single" w:sz="8" w:space="0" w:color="auto"/>
+              <w:right w:val="single" w:sz="8" w:space="0" w:color="000000"/>
+            </w:tcBorders>
+            <w:shd w:val="clear" w:color="auto" w:fill="auto"/>
+            <w:noWrap/>
+            <w:vAlign w:val="bottom"/>
+            <w:hideMark/>
+          </w:tcPr>
+          <w:p>
+            <w:pPr>
+              <w:spacing w:after="0" w:line="240" w:lineRule="auto"/>
+              <w:jc w:val="center"/>
               <w:rPr>
                 <w:rFonts w:ascii="Calibri" w:eastAsia="Times New Roman" w:hAnsi="Calibri" w:cs="Times New Roman"/>
                 <w:b/>
                 <w:bCs/>
                 <w:color w:val="000000"/>
               </w:rPr>
-              <w:t>Photoresistor</w:t>
-            </w:r>
-            <w:proofErr w:type="spellEnd"/>
-          </w:p>
-        </w:tc>
-        <w:tc>
-          <w:tcPr>
-            <w:tcW w:w="3300" w:type="dxa"/>
-            <w:gridSpan w:val="3"/>
-            <w:tcBorders>
-              <w:top w:val="single" w:sz="8" w:space="0" w:color="auto"/>
-              <w:left w:val="nil"/>
-              <w:bottom w:val="single" w:sz="8" w:space="0" w:color="auto"/>
-              <w:right w:val="single" w:sz="8" w:space="0" w:color="000000"/>
-            </w:tcBorders>
-            <w:shd w:val="clear" w:color="auto" w:fill="auto"/>
-            <w:noWrap/>
-            <w:vAlign w:val="bottom"/>
-            <w:hideMark/>
-          </w:tcPr>
-          <w:p>
-            <w:pPr>
-              <w:spacing w:after="0" w:line="240" w:lineRule="auto"/>
-              <w:jc w:val="center"/>
+            </w:pPr>
+            <w:r>
               <w:rPr>
                 <w:rFonts w:ascii="Calibri" w:eastAsia="Times New Roman" w:hAnsi="Calibri" w:cs="Times New Roman"/>
                 <w:b/>
                 <w:bCs/>
                 <w:color w:val="000000"/>
               </w:rPr>
-            </w:pPr>
+              <w:t>Right P</w:t>
+            </w:r>
             <w:r>
               <w:rPr>
                 <w:rFonts w:ascii="Calibri" w:eastAsia="Times New Roman" w:hAnsi="Calibri" w:cs="Times New Roman"/>
@@ -353,19 +362,8 @@
                 <w:bCs/>
                 <w:color w:val="000000"/>
               </w:rPr>
-              <w:t xml:space="preserve">Right </w:t>
-            </w:r>
-            <w:proofErr w:type="spellStart"/>
-            <w:r>
-              <w:rPr>
-                <w:rFonts w:ascii="Calibri" w:eastAsia="Times New Roman" w:hAnsi="Calibri" w:cs="Times New Roman"/>
-                <w:b/>
-                <w:bCs/>
-                <w:color w:val="000000"/>
-              </w:rPr>
-              <w:t>photoresistor</w:t>
-            </w:r>
-            <w:proofErr w:type="spellEnd"/>
+              <w:t>hotoresistor</w:t>
+            </w:r>
           </w:p>
         </w:tc>
       </w:tr>
@@ -3255,6 +3253,29 @@
         </w:tc>
       </w:tr>
     </w:tbl>
+    <w:p>
+      <w:pPr>
+        <w:jc w:val="center"/>
+        <w:rPr>
+          <w:rFonts w:eastAsiaTheme="minorEastAsia"/>
+        </w:rPr>
+      </w:pPr>
+      <w:proofErr w:type="gramStart"/>
+      <w:r>
+        <w:rPr>
+          <w:rFonts w:eastAsiaTheme="minorEastAsia"/>
+          <w:b/>
+        </w:rPr>
+        <w:t>Table 1:</w:t>
+      </w:r>
+      <w:r>
+        <w:rPr>
+          <w:rFonts w:eastAsiaTheme="minorEastAsia"/>
+        </w:rPr>
+        <w:t xml:space="preserve"> table of photoresistor readouts for varied environments and locations.</w:t>
+      </w:r>
+      <w:proofErr w:type="gramEnd"/>
+    </w:p>
     <w:p>
       <w:pPr>
         <w:rPr>
@@ -3289,6 +3310,27 @@
     </w:p>
     <w:p>
       <w:pPr>
+        <w:jc w:val="center"/>
+        <w:rPr>
+          <w:rFonts w:eastAsiaTheme="minorEastAsia"/>
+        </w:rPr>
+      </w:pPr>
+      <w:r>
+        <w:rPr>
+          <w:rFonts w:eastAsiaTheme="minorEastAsia"/>
+          <w:b/>
+        </w:rPr>
+        <w:t xml:space="preserve">Figure 1: </w:t>
+      </w:r>
+      <w:r>
+        <w:rPr>
+          <w:rFonts w:eastAsiaTheme="minorEastAsia"/>
+        </w:rPr>
+        <w:t xml:space="preserve"> Calibration curves used for interpreting light sensor data.  </w:t>
+      </w:r>
+    </w:p>
+    <w:p>
+      <w:pPr>
         <w:rPr>
           <w:rFonts w:eastAsiaTheme="minorEastAsia"/>
         </w:rPr>
@@ -3310,10 +3352,132 @@
       <w:bookmarkEnd w:id="0"/>
       <w:r>
         <w:rPr>
+          <w:noProof/>
+        </w:rPr>
+        <w:lastRenderedPageBreak/>
+        <mc:AlternateContent>
+          <mc:Choice Requires="wps">
+            <w:drawing>
+              <wp:anchor distT="0" distB="0" distL="114300" distR="114300" simplePos="0" relativeHeight="251670528" behindDoc="0" locked="0" layoutInCell="1" allowOverlap="1" wp14:anchorId="3855AF28" wp14:editId="4A2D623B">
+                <wp:simplePos x="0" y="0"/>
+                <wp:positionH relativeFrom="column">
+                  <wp:posOffset>1931670</wp:posOffset>
+                </wp:positionH>
+                <wp:positionV relativeFrom="paragraph">
+                  <wp:posOffset>3467735</wp:posOffset>
+                </wp:positionV>
+                <wp:extent cx="2281555" cy="635"/>
+                <wp:effectExtent l="0" t="0" r="0" b="0"/>
+                <wp:wrapNone/>
+                <wp:docPr id="2" name="Text Box 2"/>
+                <wp:cNvGraphicFramePr/>
+                <a:graphic xmlns:a="http://schemas.openxmlformats.org/drawingml/2006/main">
+                  <a:graphicData uri="http://schemas.microsoft.com/office/word/2010/wordprocessingShape">
+                    <wps:wsp>
+                      <wps:cNvSpPr txBox="1"/>
+                      <wps:spPr>
+                        <a:xfrm>
+                          <a:off x="0" y="0"/>
+                          <a:ext cx="2281555" cy="635"/>
+                        </a:xfrm>
+                        <a:prstGeom prst="rect">
+                          <a:avLst/>
+                        </a:prstGeom>
+                        <a:solidFill>
+                          <a:prstClr val="white"/>
+                        </a:solidFill>
+                        <a:ln>
+                          <a:noFill/>
+                        </a:ln>
+                        <a:effectLst/>
+                      </wps:spPr>
+                      <wps:txbx>
+                        <w:txbxContent>
+                          <w:p>
+                            <w:pPr>
+                              <w:pStyle w:val="Caption"/>
+                              <w:rPr>
+                                <w:noProof/>
+                                <w:color w:val="auto"/>
+                                <w:sz w:val="22"/>
+                              </w:rPr>
+                            </w:pPr>
+                            <w:r>
+                              <w:rPr>
+                                <w:color w:val="auto"/>
+                                <w:sz w:val="22"/>
+                              </w:rPr>
+                              <w:t xml:space="preserve">Figure 2: </w:t>
+                            </w:r>
+                            <w:r>
+                              <w:rPr>
+                                <w:b w:val="0"/>
+                                <w:color w:val="auto"/>
+                                <w:sz w:val="22"/>
+                              </w:rPr>
+                              <w:t>Basic map of code structure</w:t>
+                            </w:r>
+                          </w:p>
+                        </w:txbxContent>
+                      </wps:txbx>
+                      <wps:bodyPr rot="0" spcFirstLastPara="0" vertOverflow="overflow" horzOverflow="overflow" vert="horz" wrap="square" lIns="0" tIns="0" rIns="0" bIns="0" numCol="1" spcCol="0" rtlCol="0" fromWordArt="0" anchor="t" anchorCtr="0" forceAA="0" compatLnSpc="1">
+                        <a:prstTxWarp prst="textNoShape">
+                          <a:avLst/>
+                        </a:prstTxWarp>
+                        <a:spAutoFit/>
+                      </wps:bodyPr>
+                    </wps:wsp>
+                  </a:graphicData>
+                </a:graphic>
+              </wp:anchor>
+            </w:drawing>
+          </mc:Choice>
+          <mc:Fallback>
+            <w:pict>
+              <v:shapetype id="_x0000_t202" coordsize="21600,21600" o:spt="202" path="m,l,21600r21600,l21600,xe">
+                <v:stroke joinstyle="miter"/>
+                <v:path gradientshapeok="t" o:connecttype="rect"/>
+              </v:shapetype>
+              <v:shape id="Text Box 2" o:spid="_x0000_s1026" type="#_x0000_t202" style="position:absolute;margin-left:152.1pt;margin-top:273.05pt;width:179.65pt;height:.05pt;z-index:251670528;visibility:visible;mso-wrap-style:square;mso-wrap-distance-left:9pt;mso-wrap-distance-top:0;mso-wrap-distance-right:9pt;mso-wrap-distance-bottom:0;mso-position-horizontal:absolute;mso-position-horizontal-relative:text;mso-position-vertical:absolute;mso-position-vertical-relative:text;v-text-anchor:top" o:gfxdata="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" stroked="f">
+                <v:textbox style="mso-fit-shape-to-text:t" inset="0,0,0,0">
+                  <w:txbxContent>
+                    <w:p>
+                      <w:pPr>
+                        <w:pStyle w:val="Caption"/>
+                        <w:rPr>
+                          <w:noProof/>
+                          <w:color w:val="auto"/>
+                          <w:sz w:val="22"/>
+                        </w:rPr>
+                      </w:pPr>
+                      <w:r>
+                        <w:rPr>
+                          <w:color w:val="auto"/>
+                          <w:sz w:val="22"/>
+                        </w:rPr>
+                        <w:t xml:space="preserve">Figure 2: </w:t>
+                      </w:r>
+                      <w:r>
+                        <w:rPr>
+                          <w:b w:val="0"/>
+                          <w:color w:val="auto"/>
+                          <w:sz w:val="22"/>
+                        </w:rPr>
+                        <w:t>Basic map of code structure</w:t>
+                      </w:r>
+                    </w:p>
+                  </w:txbxContent>
+                </v:textbox>
+              </v:shape>
+            </w:pict>
+          </mc:Fallback>
+        </mc:AlternateContent>
+      </w:r>
+      <w:r>
+        <w:rPr>
           <w:rFonts w:eastAsiaTheme="minorEastAsia"/>
           <w:noProof/>
         </w:rPr>
-        <w:lastRenderedPageBreak/>
         <mc:AlternateContent>
           <mc:Choice Requires="wpg">
             <w:drawing>
@@ -4091,6 +4255,25 @@
       </w:tblBorders>
     </w:tblPr>
   </w:style>
+  <w:style w:type="paragraph" w:styleId="Caption">
+    <w:name w:val="caption"/>
+    <w:basedOn w:val="Normal"/>
+    <w:next w:val="Normal"/>
+    <w:uiPriority w:val="35"/>
+    <w:unhideWhenUsed/>
+    <w:qFormat/>
+    <w:rsid w:val="0037244D"/>
+    <w:pPr>
+      <w:spacing w:line="240" w:lineRule="auto"/>
+    </w:pPr>
+    <w:rPr>
+      <w:b/>
+      <w:bCs/>
+      <w:color w:val="4F81BD" w:themeColor="accent1"/>
+      <w:sz w:val="18"/>
+      <w:szCs w:val="18"/>
+    </w:rPr>
+  </w:style>
 </w:styles>
 </file>
 
@@ -4339,6 +4522,25 @@
         <w:insideV w:val="single" w:sz="4" w:space="0" w:color="auto"/>
       </w:tblBorders>
     </w:tblPr>
+  </w:style>
+  <w:style w:type="paragraph" w:styleId="Caption">
+    <w:name w:val="caption"/>
+    <w:basedOn w:val="Normal"/>
+    <w:next w:val="Normal"/>
+    <w:uiPriority w:val="35"/>
+    <w:unhideWhenUsed/>
+    <w:qFormat/>
+    <w:rsid w:val="0037244D"/>
+    <w:pPr>
+      <w:spacing w:line="240" w:lineRule="auto"/>
+    </w:pPr>
+    <w:rPr>
+      <w:b/>
+      <w:bCs/>
+      <w:color w:val="4F81BD" w:themeColor="accent1"/>
+      <w:sz w:val="18"/>
+      <w:szCs w:val="18"/>
+    </w:rPr>
   </w:style>
 </w:styles>
 </file>
@@ -4700,11 +4902,11 @@
           <c:showPercent val="0"/>
           <c:showBubbleSize val="0"/>
         </c:dLbls>
-        <c:axId val="112575616"/>
-        <c:axId val="112577536"/>
+        <c:axId val="89675264"/>
+        <c:axId val="93566464"/>
       </c:scatterChart>
       <c:valAx>
-        <c:axId val="112575616"/>
+        <c:axId val="89675264"/>
         <c:scaling>
           <c:orientation val="minMax"/>
         </c:scaling>
@@ -4737,12 +4939,12 @@
         <c:majorTickMark val="out"/>
         <c:minorTickMark val="none"/>
         <c:tickLblPos val="nextTo"/>
-        <c:crossAx val="112577536"/>
+        <c:crossAx val="93566464"/>
         <c:crosses val="autoZero"/>
         <c:crossBetween val="midCat"/>
       </c:valAx>
       <c:valAx>
-        <c:axId val="112577536"/>
+        <c:axId val="93566464"/>
         <c:scaling>
           <c:orientation val="minMax"/>
         </c:scaling>
@@ -4771,7 +4973,7 @@
         <c:majorTickMark val="out"/>
         <c:minorTickMark val="none"/>
         <c:tickLblPos val="nextTo"/>
-        <c:crossAx val="112575616"/>
+        <c:crossAx val="89675264"/>
         <c:crosses val="autoZero"/>
         <c:crossBetween val="midCat"/>
       </c:valAx>

</xml_diff>